<commit_message>
Hopefully the final version of the reference gages used in the WYT analysis
</commit_message>
<xml_diff>
--- a/docs/meeting_notes/9062018_eflows_wg_mtg_ao.docx
+++ b/docs/meeting_notes/9062018_eflows_wg_mtg_ao.docx
@@ -7,8 +7,6 @@
         <w:spacing w:after="0"/>
         <w:ind w:left="360"/>
       </w:pPr>
-      <w:bookmarkStart w:id="0" w:name="_GoBack"/>
-      <w:bookmarkEnd w:id="0"/>
       <w:proofErr w:type="spellStart"/>
       <w:r>
         <w:t>Eflows</w:t>
@@ -599,11 +597,20 @@
           <w:numId w:val="7"/>
         </w:numPr>
         <w:spacing w:after="0"/>
-      </w:pPr>
-      <w:r>
+        <w:rPr>
+          <w:b/>
+        </w:rPr>
+      </w:pPr>
+      <w:r>
+        <w:rPr>
+          <w:b/>
+        </w:rPr>
         <w:t xml:space="preserve">Take class wide DRH, calculate timing metric, compare this to timing metric calculated at each reference gages within class – see how well this class wide metric </w:t>
       </w:r>
       <w:r>
+        <w:rPr>
+          <w:b/>
+        </w:rPr>
         <w:t>falls within range</w:t>
       </w:r>
     </w:p>
@@ -695,7 +702,12 @@
         <w:spacing w:after="0"/>
       </w:pPr>
       <w:r>
-        <w:t>Decide as a group on a threshold of excluding data or whether to include everything with some qualifiers/foot notes</w:t>
+        <w:t>Decide as a group on a threshold of excluding data or whether to in</w:t>
+      </w:r>
+      <w:bookmarkStart w:id="0" w:name="_GoBack"/>
+      <w:bookmarkEnd w:id="0"/>
+      <w:r>
+        <w:t>clude everything with some qualifiers/foot notes</w:t>
       </w:r>
     </w:p>
     <w:p>
@@ -2855,7 +2867,7 @@
 </file>
 
 <file path=customXml/itemProps1.xml><?xml version="1.0" encoding="utf-8"?>
-<ds:datastoreItem xmlns:ds="http://schemas.openxmlformats.org/officeDocument/2006/customXml" ds:itemID="{A8F6AD43-B0C5-43EA-B19F-50A8CFE67FC3}">
+<ds:datastoreItem xmlns:ds="http://schemas.openxmlformats.org/officeDocument/2006/customXml" ds:itemID="{D30FE4DC-2121-46A5-A827-5720B9072ADC}">
   <ds:schemaRefs>
     <ds:schemaRef ds:uri="http://schemas.openxmlformats.org/officeDocument/2006/bibliography"/>
   </ds:schemaRefs>

</xml_diff>